<commit_message>
updated SQL queries doc with valid schema and seed data. Also added USE ez_watch after creating the database and added some missing commas
</commit_message>
<xml_diff>
--- a/Backend/SQL_Queries.docx
+++ b/Backend/SQL_Queries.docx
@@ -14,492 +14,994 @@
           <w:b/>
           <w:bCs/>
         </w:rPr>
-        <w:t>Create Database:</w:t>
-      </w:r>
-    </w:p>
-    <w:p>
-      <w:r>
-        <w:t xml:space="preserve">Create database </w:t>
+        <w:t xml:space="preserve">CREATE DATABASE </w:t>
       </w:r>
       <w:proofErr w:type="spellStart"/>
       <w:r>
+        <w:rPr>
+          <w:b/>
+          <w:bCs/>
+        </w:rPr>
         <w:t>ez_</w:t>
       </w:r>
       <w:proofErr w:type="gramStart"/>
       <w:r>
+        <w:rPr>
+          <w:b/>
+          <w:bCs/>
+        </w:rPr>
         <w:t>watch</w:t>
       </w:r>
       <w:proofErr w:type="spellEnd"/>
       <w:r>
+        <w:rPr>
+          <w:b/>
+          <w:bCs/>
+        </w:rPr>
         <w:t>;</w:t>
       </w:r>
       <w:proofErr w:type="gramEnd"/>
     </w:p>
+    <w:p>
+      <w:pPr>
+        <w:rPr>
+          <w:b/>
+          <w:bCs/>
+        </w:rPr>
+      </w:pPr>
+      <w:r>
+        <w:rPr>
+          <w:b/>
+          <w:bCs/>
+        </w:rPr>
+        <w:t xml:space="preserve">USE </w:t>
+      </w:r>
+      <w:proofErr w:type="spellStart"/>
+      <w:r>
+        <w:rPr>
+          <w:b/>
+          <w:bCs/>
+        </w:rPr>
+        <w:t>ez_</w:t>
+      </w:r>
+      <w:proofErr w:type="gramStart"/>
+      <w:r>
+        <w:rPr>
+          <w:b/>
+          <w:bCs/>
+        </w:rPr>
+        <w:t>watch</w:t>
+      </w:r>
+      <w:proofErr w:type="spellEnd"/>
+      <w:r>
+        <w:rPr>
+          <w:b/>
+          <w:bCs/>
+        </w:rPr>
+        <w:t>;</w:t>
+      </w:r>
+      <w:proofErr w:type="gramEnd"/>
+    </w:p>
+    <w:p>
+      <w:pPr>
+        <w:rPr>
+          <w:b/>
+          <w:bCs/>
+        </w:rPr>
+      </w:pPr>
+    </w:p>
+    <w:p>
+      <w:pPr>
+        <w:rPr>
+          <w:b/>
+          <w:bCs/>
+        </w:rPr>
+      </w:pPr>
+      <w:r>
+        <w:rPr>
+          <w:b/>
+          <w:bCs/>
+        </w:rPr>
+        <w:t>CREATE TABLE users (</w:t>
+      </w:r>
+    </w:p>
+    <w:p>
+      <w:pPr>
+        <w:rPr>
+          <w:b/>
+          <w:bCs/>
+        </w:rPr>
+      </w:pPr>
+      <w:r>
+        <w:rPr>
+          <w:b/>
+          <w:bCs/>
+        </w:rPr>
+        <w:t xml:space="preserve">    </w:t>
+      </w:r>
+      <w:proofErr w:type="spellStart"/>
+      <w:r>
+        <w:rPr>
+          <w:b/>
+          <w:bCs/>
+        </w:rPr>
+        <w:t>user_id</w:t>
+      </w:r>
+      <w:proofErr w:type="spellEnd"/>
+      <w:r>
+        <w:rPr>
+          <w:b/>
+          <w:bCs/>
+        </w:rPr>
+        <w:t xml:space="preserve">     INT AUTO_INCREMENT PRIMARY KEY,</w:t>
+      </w:r>
+    </w:p>
+    <w:p>
+      <w:pPr>
+        <w:rPr>
+          <w:b/>
+          <w:bCs/>
+        </w:rPr>
+      </w:pPr>
+      <w:r>
+        <w:rPr>
+          <w:b/>
+          <w:bCs/>
+        </w:rPr>
+        <w:t xml:space="preserve">    email       </w:t>
+      </w:r>
+      <w:proofErr w:type="gramStart"/>
+      <w:r>
+        <w:rPr>
+          <w:b/>
+          <w:bCs/>
+        </w:rPr>
+        <w:t>VARCHAR(</w:t>
+      </w:r>
+      <w:proofErr w:type="gramEnd"/>
+      <w:r>
+        <w:rPr>
+          <w:b/>
+          <w:bCs/>
+        </w:rPr>
+        <w:t>100) UNIQUE NOT NULL,</w:t>
+      </w:r>
+    </w:p>
+    <w:p>
+      <w:pPr>
+        <w:rPr>
+          <w:b/>
+          <w:bCs/>
+        </w:rPr>
+      </w:pPr>
+      <w:r>
+        <w:rPr>
+          <w:b/>
+          <w:bCs/>
+        </w:rPr>
+        <w:t xml:space="preserve">    </w:t>
+      </w:r>
+      <w:proofErr w:type="spellStart"/>
+      <w:r>
+        <w:rPr>
+          <w:b/>
+          <w:bCs/>
+        </w:rPr>
+        <w:t>pswrd</w:t>
+      </w:r>
+      <w:proofErr w:type="spellEnd"/>
+      <w:r>
+        <w:rPr>
+          <w:b/>
+          <w:bCs/>
+        </w:rPr>
+        <w:t xml:space="preserve">       </w:t>
+      </w:r>
+      <w:proofErr w:type="gramStart"/>
+      <w:r>
+        <w:rPr>
+          <w:b/>
+          <w:bCs/>
+        </w:rPr>
+        <w:t>VARCHAR(</w:t>
+      </w:r>
+      <w:proofErr w:type="gramEnd"/>
+      <w:r>
+        <w:rPr>
+          <w:b/>
+          <w:bCs/>
+        </w:rPr>
+        <w:t>50) NOT NULL,</w:t>
+      </w:r>
+    </w:p>
+    <w:p>
+      <w:pPr>
+        <w:rPr>
+          <w:b/>
+          <w:bCs/>
+        </w:rPr>
+      </w:pPr>
+      <w:r>
+        <w:rPr>
+          <w:b/>
+          <w:bCs/>
+        </w:rPr>
+        <w:t xml:space="preserve">    </w:t>
+      </w:r>
+      <w:proofErr w:type="spellStart"/>
+      <w:r>
+        <w:rPr>
+          <w:b/>
+          <w:bCs/>
+        </w:rPr>
+        <w:t>first_</w:t>
+      </w:r>
+      <w:proofErr w:type="gramStart"/>
+      <w:r>
+        <w:rPr>
+          <w:b/>
+          <w:bCs/>
+        </w:rPr>
+        <w:t>name</w:t>
+      </w:r>
+      <w:proofErr w:type="spellEnd"/>
+      <w:r>
+        <w:rPr>
+          <w:b/>
+          <w:bCs/>
+        </w:rPr>
+        <w:t xml:space="preserve">  VARCHAR</w:t>
+      </w:r>
+      <w:proofErr w:type="gramEnd"/>
+      <w:r>
+        <w:rPr>
+          <w:b/>
+          <w:bCs/>
+        </w:rPr>
+        <w:t>(50),</w:t>
+      </w:r>
+    </w:p>
+    <w:p>
+      <w:pPr>
+        <w:rPr>
+          <w:b/>
+          <w:bCs/>
+        </w:rPr>
+      </w:pPr>
+      <w:r>
+        <w:rPr>
+          <w:b/>
+          <w:bCs/>
+        </w:rPr>
+        <w:t xml:space="preserve">    </w:t>
+      </w:r>
+      <w:proofErr w:type="spellStart"/>
+      <w:r>
+        <w:rPr>
+          <w:b/>
+          <w:bCs/>
+        </w:rPr>
+        <w:t>last_name</w:t>
+      </w:r>
+      <w:proofErr w:type="spellEnd"/>
+      <w:r>
+        <w:rPr>
+          <w:b/>
+          <w:bCs/>
+        </w:rPr>
+        <w:t xml:space="preserve">   </w:t>
+      </w:r>
+      <w:proofErr w:type="gramStart"/>
+      <w:r>
+        <w:rPr>
+          <w:b/>
+          <w:bCs/>
+        </w:rPr>
+        <w:t>VARCHAR(</w:t>
+      </w:r>
+      <w:proofErr w:type="gramEnd"/>
+      <w:r>
+        <w:rPr>
+          <w:b/>
+          <w:bCs/>
+        </w:rPr>
+        <w:t>50),</w:t>
+      </w:r>
+    </w:p>
+    <w:p>
+      <w:pPr>
+        <w:rPr>
+          <w:b/>
+          <w:bCs/>
+        </w:rPr>
+      </w:pPr>
+      <w:r>
+        <w:rPr>
+          <w:b/>
+          <w:bCs/>
+        </w:rPr>
+        <w:t xml:space="preserve">    phone       </w:t>
+      </w:r>
+      <w:proofErr w:type="gramStart"/>
+      <w:r>
+        <w:rPr>
+          <w:b/>
+          <w:bCs/>
+        </w:rPr>
+        <w:t>VARCHAR(</w:t>
+      </w:r>
+      <w:proofErr w:type="gramEnd"/>
+      <w:r>
+        <w:rPr>
+          <w:b/>
+          <w:bCs/>
+        </w:rPr>
+        <w:t>10)</w:t>
+      </w:r>
+    </w:p>
+    <w:p>
+      <w:pPr>
+        <w:rPr>
+          <w:b/>
+          <w:bCs/>
+        </w:rPr>
+      </w:pPr>
+      <w:r>
+        <w:rPr>
+          <w:b/>
+          <w:bCs/>
+        </w:rPr>
+        <w:t>);</w:t>
+      </w:r>
+    </w:p>
+    <w:p>
+      <w:pPr>
+        <w:rPr>
+          <w:b/>
+          <w:bCs/>
+        </w:rPr>
+      </w:pPr>
+    </w:p>
+    <w:p>
+      <w:pPr>
+        <w:rPr>
+          <w:b/>
+          <w:bCs/>
+        </w:rPr>
+      </w:pPr>
+      <w:r>
+        <w:rPr>
+          <w:b/>
+          <w:bCs/>
+        </w:rPr>
+        <w:t>CREATE TABLE products (</w:t>
+      </w:r>
+    </w:p>
+    <w:p>
+      <w:pPr>
+        <w:rPr>
+          <w:b/>
+          <w:bCs/>
+        </w:rPr>
+      </w:pPr>
+      <w:r>
+        <w:rPr>
+          <w:b/>
+          <w:bCs/>
+        </w:rPr>
+        <w:t xml:space="preserve">    </w:t>
+      </w:r>
+      <w:proofErr w:type="spellStart"/>
+      <w:r>
+        <w:rPr>
+          <w:b/>
+          <w:bCs/>
+        </w:rPr>
+        <w:t>product_id</w:t>
+      </w:r>
+      <w:proofErr w:type="spellEnd"/>
+      <w:r>
+        <w:rPr>
+          <w:b/>
+          <w:bCs/>
+        </w:rPr>
+        <w:t xml:space="preserve">      INT AUTO_INCREMENT PRIMARY KEY,</w:t>
+      </w:r>
+    </w:p>
+    <w:p>
+      <w:pPr>
+        <w:rPr>
+          <w:b/>
+          <w:bCs/>
+        </w:rPr>
+      </w:pPr>
+      <w:r>
+        <w:rPr>
+          <w:b/>
+          <w:bCs/>
+        </w:rPr>
+        <w:t xml:space="preserve">    name            </w:t>
+      </w:r>
+      <w:proofErr w:type="gramStart"/>
+      <w:r>
+        <w:rPr>
+          <w:b/>
+          <w:bCs/>
+        </w:rPr>
+        <w:t>VARCHAR(</w:t>
+      </w:r>
+      <w:proofErr w:type="gramEnd"/>
+      <w:r>
+        <w:rPr>
+          <w:b/>
+          <w:bCs/>
+        </w:rPr>
+        <w:t>100) NOT NULL,</w:t>
+      </w:r>
+    </w:p>
+    <w:p>
+      <w:pPr>
+        <w:rPr>
+          <w:b/>
+          <w:bCs/>
+        </w:rPr>
+      </w:pPr>
+      <w:r>
+        <w:rPr>
+          <w:b/>
+          <w:bCs/>
+        </w:rPr>
+        <w:t xml:space="preserve">    price           </w:t>
+      </w:r>
+      <w:proofErr w:type="gramStart"/>
+      <w:r>
+        <w:rPr>
+          <w:b/>
+          <w:bCs/>
+        </w:rPr>
+        <w:t>DECIMAL(</w:t>
+      </w:r>
+      <w:proofErr w:type="gramEnd"/>
+      <w:r>
+        <w:rPr>
+          <w:b/>
+          <w:bCs/>
+        </w:rPr>
+        <w:t>10, 2) NOT NULL,</w:t>
+      </w:r>
+    </w:p>
+    <w:p>
+      <w:pPr>
+        <w:rPr>
+          <w:b/>
+          <w:bCs/>
+        </w:rPr>
+      </w:pPr>
+      <w:r>
+        <w:rPr>
+          <w:b/>
+          <w:bCs/>
+        </w:rPr>
+        <w:t xml:space="preserve">    </w:t>
+      </w:r>
+      <w:proofErr w:type="spellStart"/>
+      <w:r>
+        <w:rPr>
+          <w:b/>
+          <w:bCs/>
+        </w:rPr>
+        <w:t>stock_</w:t>
+      </w:r>
+      <w:proofErr w:type="gramStart"/>
+      <w:r>
+        <w:rPr>
+          <w:b/>
+          <w:bCs/>
+        </w:rPr>
+        <w:t>quantity</w:t>
+      </w:r>
+      <w:proofErr w:type="spellEnd"/>
+      <w:r>
+        <w:rPr>
+          <w:b/>
+          <w:bCs/>
+        </w:rPr>
+        <w:t xml:space="preserve">  INT</w:t>
+      </w:r>
+      <w:proofErr w:type="gramEnd"/>
+      <w:r>
+        <w:rPr>
+          <w:b/>
+          <w:bCs/>
+        </w:rPr>
+        <w:t xml:space="preserve"> NOT NULL,</w:t>
+      </w:r>
+    </w:p>
+    <w:p>
+      <w:pPr>
+        <w:rPr>
+          <w:b/>
+          <w:bCs/>
+        </w:rPr>
+      </w:pPr>
+      <w:r>
+        <w:rPr>
+          <w:b/>
+          <w:bCs/>
+        </w:rPr>
+        <w:t xml:space="preserve">    category        </w:t>
+      </w:r>
+      <w:proofErr w:type="gramStart"/>
+      <w:r>
+        <w:rPr>
+          <w:b/>
+          <w:bCs/>
+        </w:rPr>
+        <w:t>VARCHAR(</w:t>
+      </w:r>
+      <w:proofErr w:type="gramEnd"/>
+      <w:r>
+        <w:rPr>
+          <w:b/>
+          <w:bCs/>
+        </w:rPr>
+        <w:t>25),</w:t>
+      </w:r>
+    </w:p>
+    <w:p>
+      <w:pPr>
+        <w:rPr>
+          <w:b/>
+          <w:bCs/>
+        </w:rPr>
+      </w:pPr>
+      <w:r>
+        <w:rPr>
+          <w:b/>
+          <w:bCs/>
+        </w:rPr>
+        <w:t xml:space="preserve">    genre           </w:t>
+      </w:r>
+      <w:proofErr w:type="gramStart"/>
+      <w:r>
+        <w:rPr>
+          <w:b/>
+          <w:bCs/>
+        </w:rPr>
+        <w:t>VARCHAR(</w:t>
+      </w:r>
+      <w:proofErr w:type="gramEnd"/>
+      <w:r>
+        <w:rPr>
+          <w:b/>
+          <w:bCs/>
+        </w:rPr>
+        <w:t>25)</w:t>
+      </w:r>
+    </w:p>
+    <w:p>
+      <w:pPr>
+        <w:rPr>
+          <w:b/>
+          <w:bCs/>
+        </w:rPr>
+      </w:pPr>
+      <w:r>
+        <w:rPr>
+          <w:b/>
+          <w:bCs/>
+        </w:rPr>
+        <w:t>);</w:t>
+      </w:r>
+    </w:p>
+    <w:p>
+      <w:pPr>
+        <w:rPr>
+          <w:b/>
+          <w:bCs/>
+        </w:rPr>
+      </w:pPr>
+    </w:p>
+    <w:p>
+      <w:pPr>
+        <w:rPr>
+          <w:b/>
+          <w:bCs/>
+        </w:rPr>
+      </w:pPr>
+      <w:r>
+        <w:rPr>
+          <w:b/>
+          <w:bCs/>
+        </w:rPr>
+        <w:t>INSERT INTO users (</w:t>
+      </w:r>
+      <w:proofErr w:type="spellStart"/>
+      <w:r>
+        <w:rPr>
+          <w:b/>
+          <w:bCs/>
+        </w:rPr>
+        <w:t>user_id</w:t>
+      </w:r>
+      <w:proofErr w:type="spellEnd"/>
+      <w:r>
+        <w:rPr>
+          <w:b/>
+          <w:bCs/>
+        </w:rPr>
+        <w:t xml:space="preserve">, email, </w:t>
+      </w:r>
+      <w:proofErr w:type="spellStart"/>
+      <w:r>
+        <w:rPr>
+          <w:b/>
+          <w:bCs/>
+        </w:rPr>
+        <w:t>pswrd</w:t>
+      </w:r>
+      <w:proofErr w:type="spellEnd"/>
+      <w:r>
+        <w:rPr>
+          <w:b/>
+          <w:bCs/>
+        </w:rPr>
+        <w:t xml:space="preserve">, </w:t>
+      </w:r>
+      <w:proofErr w:type="spellStart"/>
+      <w:r>
+        <w:rPr>
+          <w:b/>
+          <w:bCs/>
+        </w:rPr>
+        <w:t>first_name</w:t>
+      </w:r>
+      <w:proofErr w:type="spellEnd"/>
+      <w:r>
+        <w:rPr>
+          <w:b/>
+          <w:bCs/>
+        </w:rPr>
+        <w:t xml:space="preserve">, </w:t>
+      </w:r>
+      <w:proofErr w:type="spellStart"/>
+      <w:r>
+        <w:rPr>
+          <w:b/>
+          <w:bCs/>
+        </w:rPr>
+        <w:t>last_name</w:t>
+      </w:r>
+      <w:proofErr w:type="spellEnd"/>
+      <w:r>
+        <w:rPr>
+          <w:b/>
+          <w:bCs/>
+        </w:rPr>
+        <w:t>, phone)</w:t>
+      </w:r>
+    </w:p>
+    <w:p>
+      <w:pPr>
+        <w:rPr>
+          <w:b/>
+          <w:bCs/>
+        </w:rPr>
+      </w:pPr>
+      <w:r>
+        <w:rPr>
+          <w:b/>
+          <w:bCs/>
+        </w:rPr>
+        <w:t>VALUES (</w:t>
+      </w:r>
+    </w:p>
+    <w:p>
+      <w:pPr>
+        <w:rPr>
+          <w:b/>
+          <w:bCs/>
+        </w:rPr>
+      </w:pPr>
+      <w:r>
+        <w:rPr>
+          <w:b/>
+          <w:bCs/>
+        </w:rPr>
+        <w:t xml:space="preserve">    1000,</w:t>
+      </w:r>
+    </w:p>
+    <w:p>
+      <w:pPr>
+        <w:rPr>
+          <w:b/>
+          <w:bCs/>
+        </w:rPr>
+      </w:pPr>
+      <w:r>
+        <w:rPr>
+          <w:b/>
+          <w:bCs/>
+        </w:rPr>
+        <w:t xml:space="preserve">    'johndoe@gmail.com',</w:t>
+      </w:r>
+    </w:p>
+    <w:p>
+      <w:pPr>
+        <w:rPr>
+          <w:b/>
+          <w:bCs/>
+        </w:rPr>
+      </w:pPr>
+      <w:r>
+        <w:rPr>
+          <w:b/>
+          <w:bCs/>
+        </w:rPr>
+        <w:t xml:space="preserve">    'test',</w:t>
+      </w:r>
+    </w:p>
+    <w:p>
+      <w:pPr>
+        <w:rPr>
+          <w:b/>
+          <w:bCs/>
+        </w:rPr>
+      </w:pPr>
+      <w:r>
+        <w:rPr>
+          <w:b/>
+          <w:bCs/>
+        </w:rPr>
+        <w:lastRenderedPageBreak/>
+        <w:t xml:space="preserve">    'John',</w:t>
+      </w:r>
+    </w:p>
+    <w:p>
+      <w:pPr>
+        <w:rPr>
+          <w:b/>
+          <w:bCs/>
+        </w:rPr>
+      </w:pPr>
+      <w:r>
+        <w:rPr>
+          <w:b/>
+          <w:bCs/>
+        </w:rPr>
+        <w:t xml:space="preserve">    'Doe',</w:t>
+      </w:r>
+    </w:p>
+    <w:p>
+      <w:pPr>
+        <w:rPr>
+          <w:b/>
+          <w:bCs/>
+        </w:rPr>
+      </w:pPr>
+      <w:r>
+        <w:rPr>
+          <w:b/>
+          <w:bCs/>
+        </w:rPr>
+        <w:t xml:space="preserve">    '1234567890'</w:t>
+      </w:r>
+    </w:p>
+    <w:p>
+      <w:pPr>
+        <w:rPr>
+          <w:b/>
+          <w:bCs/>
+        </w:rPr>
+      </w:pPr>
+      <w:r>
+        <w:rPr>
+          <w:b/>
+          <w:bCs/>
+        </w:rPr>
+        <w:t>);</w:t>
+      </w:r>
+    </w:p>
+    <w:p>
+      <w:pPr>
+        <w:rPr>
+          <w:b/>
+          <w:bCs/>
+        </w:rPr>
+      </w:pPr>
+    </w:p>
+    <w:p>
+      <w:pPr>
+        <w:rPr>
+          <w:b/>
+          <w:bCs/>
+        </w:rPr>
+      </w:pPr>
+      <w:r>
+        <w:rPr>
+          <w:b/>
+          <w:bCs/>
+        </w:rPr>
+        <w:t xml:space="preserve">INSERT INTO products (name, price, </w:t>
+      </w:r>
+      <w:proofErr w:type="spellStart"/>
+      <w:r>
+        <w:rPr>
+          <w:b/>
+          <w:bCs/>
+        </w:rPr>
+        <w:t>stock_quantity</w:t>
+      </w:r>
+      <w:proofErr w:type="spellEnd"/>
+      <w:r>
+        <w:rPr>
+          <w:b/>
+          <w:bCs/>
+        </w:rPr>
+        <w:t>, category, genre)</w:t>
+      </w:r>
+    </w:p>
+    <w:p>
+      <w:pPr>
+        <w:rPr>
+          <w:b/>
+          <w:bCs/>
+        </w:rPr>
+      </w:pPr>
+      <w:r>
+        <w:rPr>
+          <w:b/>
+          <w:bCs/>
+        </w:rPr>
+        <w:t xml:space="preserve">VALUES </w:t>
+      </w:r>
+    </w:p>
+    <w:p>
+      <w:pPr>
+        <w:rPr>
+          <w:b/>
+          <w:bCs/>
+        </w:rPr>
+      </w:pPr>
+      <w:r>
+        <w:rPr>
+          <w:b/>
+          <w:bCs/>
+        </w:rPr>
+        <w:t xml:space="preserve">    ('Eragon', 15.77, 10, 'Book', 'Fantasy, Adventure'),</w:t>
+      </w:r>
+    </w:p>
+    <w:p>
+      <w:pPr>
+        <w:rPr>
+          <w:b/>
+          <w:bCs/>
+        </w:rPr>
+      </w:pPr>
+      <w:r>
+        <w:rPr>
+          <w:b/>
+          <w:bCs/>
+        </w:rPr>
+        <w:t xml:space="preserve">    ('The Hunger Games', 7.99, 10, 'Movie', 'Action'),</w:t>
+      </w:r>
+    </w:p>
+    <w:p>
+      <w:pPr>
+        <w:rPr>
+          <w:b/>
+          <w:bCs/>
+        </w:rPr>
+      </w:pPr>
+      <w:r>
+        <w:rPr>
+          <w:b/>
+          <w:bCs/>
+        </w:rPr>
+        <w:t xml:space="preserve">    ('Lynyrd Skynyrd: The Essentials Collection', 15.99, 10, 'CD', 'Classic Rock'),</w:t>
+      </w:r>
+    </w:p>
+    <w:p>
+      <w:pPr>
+        <w:rPr>
+          <w:b/>
+          <w:bCs/>
+        </w:rPr>
+      </w:pPr>
+      <w:r>
+        <w:rPr>
+          <w:b/>
+          <w:bCs/>
+        </w:rPr>
+        <w:t xml:space="preserve">    ('Heart: Original Album Classics', 19.99, 10, 'CD', 'Classic Rock'),</w:t>
+      </w:r>
+    </w:p>
+    <w:p>
+      <w:pPr>
+        <w:rPr>
+          <w:b/>
+          <w:bCs/>
+        </w:rPr>
+      </w:pPr>
+      <w:r>
+        <w:rPr>
+          <w:b/>
+          <w:bCs/>
+        </w:rPr>
+        <w:t xml:space="preserve">    ('Harry Potter and the </w:t>
+      </w:r>
+      <w:proofErr w:type="spellStart"/>
+      <w:r>
+        <w:rPr>
+          <w:b/>
+          <w:bCs/>
+        </w:rPr>
+        <w:t>Sorcerers</w:t>
+      </w:r>
+      <w:proofErr w:type="spellEnd"/>
+      <w:r>
+        <w:rPr>
+          <w:b/>
+          <w:bCs/>
+        </w:rPr>
+        <w:t xml:space="preserve"> Stone', 9.25, 10, 'Book', 'Fantasy'),</w:t>
+      </w:r>
+    </w:p>
+    <w:p>
+      <w:pPr>
+        <w:rPr>
+          <w:b/>
+          <w:bCs/>
+        </w:rPr>
+      </w:pPr>
+      <w:r>
+        <w:rPr>
+          <w:b/>
+          <w:bCs/>
+        </w:rPr>
+        <w:t xml:space="preserve">    ('The Hobbit: An Unexpected Journey', 8.50, 10, 'Movie', 'Fantasy, Adventure'),</w:t>
+      </w:r>
+    </w:p>
+    <w:p>
+      <w:pPr>
+        <w:rPr>
+          <w:b/>
+          <w:bCs/>
+        </w:rPr>
+      </w:pPr>
+      <w:r>
+        <w:rPr>
+          <w:b/>
+          <w:bCs/>
+        </w:rPr>
+        <w:t xml:space="preserve">    ('Halo 5: Guardians', 29.99, 10, 'Video Game', 'First-Person Shooter'),</w:t>
+      </w:r>
+    </w:p>
+    <w:p>
+      <w:pPr>
+        <w:rPr>
+          <w:b/>
+          <w:bCs/>
+        </w:rPr>
+      </w:pPr>
+      <w:r>
+        <w:rPr>
+          <w:b/>
+          <w:bCs/>
+        </w:rPr>
+        <w:t xml:space="preserve">    ('Fallout 76', 39.99, 10, 'Video Game', 'Post-Apocalyptic'</w:t>
+      </w:r>
+      <w:proofErr w:type="gramStart"/>
+      <w:r>
+        <w:rPr>
+          <w:b/>
+          <w:bCs/>
+        </w:rPr>
+        <w:t>);</w:t>
+      </w:r>
+      <w:proofErr w:type="gramEnd"/>
+    </w:p>
     <w:p/>
-    <w:p>
-      <w:pPr>
-        <w:rPr>
-          <w:b/>
-          <w:bCs/>
-        </w:rPr>
-      </w:pPr>
-      <w:r>
-        <w:rPr>
-          <w:b/>
-          <w:bCs/>
-        </w:rPr>
-        <w:t>Create tables:</w:t>
-      </w:r>
-    </w:p>
-    <w:p>
-      <w:r>
-        <w:t>create table users (</w:t>
-      </w:r>
-    </w:p>
-    <w:p>
-      <w:r>
-        <w:tab/>
-      </w:r>
-      <w:proofErr w:type="spellStart"/>
-      <w:r>
-        <w:t>user_id</w:t>
-      </w:r>
-      <w:proofErr w:type="spellEnd"/>
-      <w:r>
-        <w:tab/>
-      </w:r>
-      <w:r>
-        <w:tab/>
-        <w:t xml:space="preserve">int </w:t>
-      </w:r>
-      <w:proofErr w:type="spellStart"/>
-      <w:r>
-        <w:t>auto_increment</w:t>
-      </w:r>
-      <w:proofErr w:type="spellEnd"/>
-      <w:r>
-        <w:tab/>
-      </w:r>
-      <w:r>
-        <w:tab/>
-        <w:t>primary key,</w:t>
-      </w:r>
-    </w:p>
-    <w:p>
-      <w:r>
-        <w:tab/>
-        <w:t>email</w:t>
-      </w:r>
-      <w:r>
-        <w:tab/>
-      </w:r>
-      <w:r>
-        <w:tab/>
-      </w:r>
-      <w:proofErr w:type="gramStart"/>
-      <w:r>
-        <w:t>varchar(</w:t>
-      </w:r>
-      <w:proofErr w:type="gramEnd"/>
-      <w:r>
-        <w:t>100)</w:t>
-      </w:r>
-      <w:r>
-        <w:tab/>
-        <w:t>unique not null,</w:t>
-      </w:r>
-    </w:p>
-    <w:p>
-      <w:r>
-        <w:t xml:space="preserve">    </w:t>
-      </w:r>
-      <w:proofErr w:type="spellStart"/>
-      <w:r>
-        <w:t>pswrd</w:t>
-      </w:r>
-      <w:proofErr w:type="spellEnd"/>
-      <w:r>
-        <w:tab/>
-      </w:r>
-      <w:r>
-        <w:tab/>
-      </w:r>
-      <w:proofErr w:type="gramStart"/>
-      <w:r>
-        <w:t>varchar(</w:t>
-      </w:r>
-      <w:proofErr w:type="gramEnd"/>
-      <w:r>
-        <w:t>50</w:t>
-      </w:r>
-      <w:proofErr w:type="gramStart"/>
-      <w:r>
-        <w:t>)</w:t>
-      </w:r>
-      <w:r>
-        <w:tab/>
-      </w:r>
-      <w:r>
-        <w:tab/>
-        <w:t>not</w:t>
-      </w:r>
-      <w:proofErr w:type="gramEnd"/>
-      <w:r>
-        <w:t xml:space="preserve"> null,</w:t>
-      </w:r>
-    </w:p>
-    <w:p>
-      <w:r>
-        <w:t xml:space="preserve">    </w:t>
-      </w:r>
-      <w:proofErr w:type="spellStart"/>
-      <w:r>
-        <w:t>first_name</w:t>
-      </w:r>
-      <w:proofErr w:type="spellEnd"/>
-      <w:r>
-        <w:tab/>
-      </w:r>
-      <w:r>
-        <w:tab/>
-      </w:r>
-      <w:proofErr w:type="gramStart"/>
-      <w:r>
-        <w:t>varchar(</w:t>
-      </w:r>
-      <w:proofErr w:type="gramEnd"/>
-      <w:r>
-        <w:t>50),</w:t>
-      </w:r>
-    </w:p>
-    <w:p>
-      <w:r>
-        <w:t xml:space="preserve">    </w:t>
-      </w:r>
-      <w:proofErr w:type="spellStart"/>
-      <w:r>
-        <w:t>last_name</w:t>
-      </w:r>
-      <w:proofErr w:type="spellEnd"/>
-      <w:r>
-        <w:tab/>
-      </w:r>
-      <w:r>
-        <w:tab/>
-      </w:r>
-      <w:proofErr w:type="gramStart"/>
-      <w:r>
-        <w:t>varchar(</w:t>
-      </w:r>
-      <w:proofErr w:type="gramEnd"/>
-      <w:r>
-        <w:t>50),</w:t>
-      </w:r>
-    </w:p>
-    <w:p>
-      <w:r>
-        <w:t xml:space="preserve">    phone</w:t>
-      </w:r>
-      <w:r>
-        <w:tab/>
-      </w:r>
-      <w:r>
-        <w:tab/>
-      </w:r>
-      <w:proofErr w:type="gramStart"/>
-      <w:r>
-        <w:t>varchar(</w:t>
-      </w:r>
-      <w:proofErr w:type="gramEnd"/>
-      <w:r>
-        <w:t>10)</w:t>
-      </w:r>
-    </w:p>
-    <w:p>
-      <w:r>
-        <w:t xml:space="preserve">    );</w:t>
-      </w:r>
-    </w:p>
-    <w:p/>
-    <w:p>
-      <w:r>
-        <w:t>create table products (</w:t>
-      </w:r>
-    </w:p>
-    <w:p>
-      <w:r>
-        <w:t xml:space="preserve">    </w:t>
-      </w:r>
-      <w:proofErr w:type="spellStart"/>
-      <w:r>
-        <w:t>product_id</w:t>
-      </w:r>
-      <w:proofErr w:type="spellEnd"/>
-      <w:r>
-        <w:t xml:space="preserve"> int </w:t>
-      </w:r>
-      <w:proofErr w:type="spellStart"/>
-      <w:r>
-        <w:t>auto_increment</w:t>
-      </w:r>
-      <w:proofErr w:type="spellEnd"/>
-      <w:r>
-        <w:t xml:space="preserve"> primary key,</w:t>
-      </w:r>
-    </w:p>
-    <w:p>
-      <w:r>
-        <w:t xml:space="preserve">    name </w:t>
-      </w:r>
-      <w:proofErr w:type="gramStart"/>
-      <w:r>
-        <w:t>varchar(</w:t>
-      </w:r>
-      <w:proofErr w:type="gramEnd"/>
-      <w:r>
-        <w:t>100) not null,</w:t>
-      </w:r>
-    </w:p>
-    <w:p>
-      <w:r>
-        <w:t xml:space="preserve">    price </w:t>
-      </w:r>
-      <w:proofErr w:type="gramStart"/>
-      <w:r>
-        <w:t>decimal(</w:t>
-      </w:r>
-      <w:proofErr w:type="gramEnd"/>
-      <w:r>
-        <w:t>10, 2) not null,</w:t>
-      </w:r>
-    </w:p>
-    <w:p>
-      <w:r>
-        <w:t xml:space="preserve">    </w:t>
-      </w:r>
-      <w:proofErr w:type="spellStart"/>
-      <w:r>
-        <w:t>stock_quantity</w:t>
-      </w:r>
-      <w:proofErr w:type="spellEnd"/>
-      <w:r>
-        <w:t xml:space="preserve"> int not null,</w:t>
-      </w:r>
-    </w:p>
-    <w:p>
-      <w:r>
-        <w:t xml:space="preserve">    category </w:t>
-      </w:r>
-      <w:proofErr w:type="gramStart"/>
-      <w:r>
-        <w:t>varchar(</w:t>
-      </w:r>
-      <w:proofErr w:type="gramEnd"/>
-      <w:r>
-        <w:t>25),</w:t>
-      </w:r>
-    </w:p>
-    <w:p>
-      <w:r>
-        <w:t xml:space="preserve">    genre </w:t>
-      </w:r>
-      <w:proofErr w:type="gramStart"/>
-      <w:r>
-        <w:t>varchar(</w:t>
-      </w:r>
-      <w:proofErr w:type="gramEnd"/>
-      <w:r>
-        <w:t>25)</w:t>
-      </w:r>
-    </w:p>
-    <w:p>
-      <w:r>
-        <w:t>);</w:t>
-      </w:r>
-    </w:p>
-    <w:p/>
-    <w:p>
-      <w:pPr>
-        <w:rPr>
-          <w:b/>
-          <w:bCs/>
-        </w:rPr>
-      </w:pPr>
-      <w:r>
-        <w:rPr>
-          <w:b/>
-          <w:bCs/>
-        </w:rPr>
-        <w:t>Create user John Doe:</w:t>
-      </w:r>
-    </w:p>
-    <w:p>
-      <w:r>
-        <w:t>INSERT INTO Users (</w:t>
-      </w:r>
-      <w:proofErr w:type="spellStart"/>
-      <w:r>
-        <w:t>user_id</w:t>
-      </w:r>
-      <w:proofErr w:type="spellEnd"/>
-      <w:r>
-        <w:t xml:space="preserve">, email, </w:t>
-      </w:r>
-      <w:proofErr w:type="spellStart"/>
-      <w:r>
-        <w:t>pswrd</w:t>
-      </w:r>
-      <w:proofErr w:type="spellEnd"/>
-      <w:r>
-        <w:t xml:space="preserve">, </w:t>
-      </w:r>
-      <w:proofErr w:type="spellStart"/>
-      <w:r>
-        <w:t>first_name</w:t>
-      </w:r>
-      <w:proofErr w:type="spellEnd"/>
-      <w:r>
-        <w:t xml:space="preserve">, </w:t>
-      </w:r>
-      <w:proofErr w:type="spellStart"/>
-      <w:r>
-        <w:t>last_name</w:t>
-      </w:r>
-      <w:proofErr w:type="spellEnd"/>
-      <w:r>
-        <w:t>, phone)</w:t>
-      </w:r>
-    </w:p>
-    <w:p>
-      <w:r>
-        <w:t>VALUES (</w:t>
-      </w:r>
-    </w:p>
-    <w:p>
-      <w:r>
-        <w:t xml:space="preserve">    1000,</w:t>
-      </w:r>
-    </w:p>
-    <w:p>
-      <w:r>
-        <w:lastRenderedPageBreak/>
-        <w:t xml:space="preserve">    'johndoe@gmail.com',</w:t>
-      </w:r>
-    </w:p>
-    <w:p>
-      <w:r>
-        <w:t xml:space="preserve">    'test',</w:t>
-      </w:r>
-    </w:p>
-    <w:p>
-      <w:r>
-        <w:t xml:space="preserve">    'John',</w:t>
-      </w:r>
-    </w:p>
-    <w:p>
-      <w:r>
-        <w:t xml:space="preserve">    'Doe',</w:t>
-      </w:r>
-    </w:p>
-    <w:p>
-      <w:r>
-        <w:t xml:space="preserve">    '1234567890'</w:t>
-      </w:r>
-    </w:p>
-    <w:p>
-      <w:r>
-        <w:t>);</w:t>
-      </w:r>
-    </w:p>
-    <w:p/>
-    <w:p>
-      <w:pPr>
-        <w:rPr>
-          <w:b/>
-          <w:bCs/>
-        </w:rPr>
-      </w:pPr>
-      <w:r>
-        <w:rPr>
-          <w:b/>
-          <w:bCs/>
-        </w:rPr>
-        <w:t>Insert Products:</w:t>
-      </w:r>
-    </w:p>
-    <w:p>
-      <w:r>
-        <w:t xml:space="preserve">INSERT INTO products (name, price, </w:t>
-      </w:r>
-      <w:proofErr w:type="spellStart"/>
-      <w:r>
-        <w:t>stock_quantity</w:t>
-      </w:r>
-      <w:proofErr w:type="spellEnd"/>
-      <w:r>
-        <w:t>, category, genre)</w:t>
-      </w:r>
-    </w:p>
-    <w:p>
-      <w:r>
-        <w:t xml:space="preserve">VALUES </w:t>
-      </w:r>
-    </w:p>
-    <w:p>
-      <w:r>
-        <w:tab/>
-        <w:t>('Eragon', 15.77, 10, 'Book', 'Fantasy, Adventure'),</w:t>
-      </w:r>
-    </w:p>
-    <w:p>
-      <w:r>
-        <w:t xml:space="preserve">    ('The Hunger Games', 7.99, 10, 'Movie', 'Action'),</w:t>
-      </w:r>
-    </w:p>
-    <w:p>
-      <w:r>
-        <w:t xml:space="preserve">    ('Lynyrd Skynyrd: The Essentials Collection', 15.99, 10, 'CD', 'Classic Rock'),</w:t>
-      </w:r>
-    </w:p>
-    <w:p>
-      <w:r>
-        <w:t xml:space="preserve">    ('Heart: Original Album Classics', 19.99, 10, 'CD', 'Classic Rock'),</w:t>
-      </w:r>
-    </w:p>
-    <w:p>
-      <w:r>
-        <w:t xml:space="preserve">    ('Harry Potter and the </w:t>
-      </w:r>
-      <w:proofErr w:type="spellStart"/>
-      <w:r>
-        <w:t>Sorcerers</w:t>
-      </w:r>
-      <w:proofErr w:type="spellEnd"/>
-      <w:r>
-        <w:t xml:space="preserve"> Stone', 9.25, 10, 'Book', 'Fantasy'),</w:t>
-      </w:r>
-    </w:p>
-    <w:p>
-      <w:r>
-        <w:tab/>
-        <w:t>('The Hobbit: An Unexpected Journey', 8.50, 10, 'Movie', 'Fantasy, Adventure'),</w:t>
-      </w:r>
-    </w:p>
-    <w:p>
-      <w:r>
-        <w:t xml:space="preserve">    ('Halo 5: Guardians', 29.99, 10, 'Video Game', 'First-Person Shooter'),</w:t>
-      </w:r>
-    </w:p>
-    <w:p>
-      <w:r>
-        <w:t xml:space="preserve">    ('Fallout 76', 39.99, 10, 'Video Game', 'Post-Apocalyptic'</w:t>
-      </w:r>
-      <w:proofErr w:type="gramStart"/>
-      <w:r>
-        <w:t>);</w:t>
-      </w:r>
-      <w:proofErr w:type="gramEnd"/>
-    </w:p>
     <w:sectPr>
       <w:pgSz w:w="12240" w:h="15840"/>
       <w:pgMar w:top="1440" w:right="1440" w:bottom="1440" w:left="1440" w:header="720" w:footer="720" w:gutter="0"/>

</xml_diff>